<commit_message>
update word cau 1
</commit_message>
<xml_diff>
--- a/BT Git 2.docx
+++ b/BT Git 2.docx
@@ -100,7 +100,7 @@
         <w:pStyle w:val="ListParagraph"/>
         <w:numPr>
           <w:ilvl w:val="0"/>
-          <w:numId w:val="1"/>
+          <w:numId w:val="25"/>
         </w:numPr>
         <w:rPr>
           <w:rFonts w:ascii="Times New Roman" w:hAnsi="Times New Roman" w:cs="Times New Roman"/>
@@ -114,25 +114,371 @@
           <w:sz w:val="28"/>
           <w:szCs w:val="28"/>
         </w:rPr>
-        <w:t>Phân biệt</w:t>
+        <w:t>Soft reset:</w:t>
       </w:r>
+    </w:p>
+    <w:p>
+      <w:pPr>
+        <w:pStyle w:val="ListParagraph"/>
+        <w:ind w:left="1080"/>
+        <w:rPr>
+          <w:rFonts w:ascii="Times New Roman" w:hAnsi="Times New Roman" w:cs="Times New Roman"/>
+          <w:sz w:val="28"/>
+          <w:szCs w:val="28"/>
+        </w:rPr>
+      </w:pPr>
       <w:r>
         <w:rPr>
           <w:rFonts w:ascii="Times New Roman" w:hAnsi="Times New Roman" w:cs="Times New Roman"/>
-          <w:b/>
-          <w:bCs/>
-          <w:sz w:val="28"/>
-          <w:szCs w:val="28"/>
-        </w:rPr>
-        <w:t xml:space="preserve"> </w:t>
+          <w:sz w:val="28"/>
+          <w:szCs w:val="28"/>
+        </w:rPr>
+        <w:drawing>
+          <wp:inline distT="0" distB="0" distL="0" distR="0" wp14:anchorId="6F0B6C01" wp14:editId="243B4D37">
+            <wp:extent cx="4706007" cy="2248214"/>
+            <wp:effectExtent l="0" t="0" r="0" b="0"/>
+            <wp:docPr id="102856689" name="Picture 1" descr="A screen shot of a computer program&#10;&#10;Description automatically generated"/>
+            <wp:cNvGraphicFramePr>
+              <a:graphicFrameLocks xmlns:a="http://schemas.openxmlformats.org/drawingml/2006/main" noChangeAspect="1"/>
+            </wp:cNvGraphicFramePr>
+            <a:graphic xmlns:a="http://schemas.openxmlformats.org/drawingml/2006/main">
+              <a:graphicData uri="http://schemas.openxmlformats.org/drawingml/2006/picture">
+                <pic:pic xmlns:pic="http://schemas.openxmlformats.org/drawingml/2006/picture">
+                  <pic:nvPicPr>
+                    <pic:cNvPr id="102856689" name="Picture 1" descr="A screen shot of a computer program&#10;&#10;Description automatically generated"/>
+                    <pic:cNvPicPr/>
+                  </pic:nvPicPr>
+                  <pic:blipFill>
+                    <a:blip r:embed="rId5"/>
+                    <a:stretch>
+                      <a:fillRect/>
+                    </a:stretch>
+                  </pic:blipFill>
+                  <pic:spPr>
+                    <a:xfrm>
+                      <a:off x="0" y="0"/>
+                      <a:ext cx="4706007" cy="2248214"/>
+                    </a:xfrm>
+                    <a:prstGeom prst="rect">
+                      <a:avLst/>
+                    </a:prstGeom>
+                  </pic:spPr>
+                </pic:pic>
+              </a:graphicData>
+            </a:graphic>
+          </wp:inline>
+        </w:drawing>
       </w:r>
+    </w:p>
+    <w:p>
+      <w:pPr>
+        <w:pStyle w:val="ListParagraph"/>
+        <w:ind w:left="1080"/>
+        <w:rPr>
+          <w:rFonts w:ascii="Times New Roman" w:hAnsi="Times New Roman" w:cs="Times New Roman"/>
+          <w:sz w:val="28"/>
+          <w:szCs w:val="28"/>
+        </w:rPr>
+      </w:pPr>
       <w:r>
         <w:rPr>
           <w:rFonts w:ascii="Times New Roman" w:hAnsi="Times New Roman" w:cs="Times New Roman"/>
           <w:sz w:val="28"/>
           <w:szCs w:val="28"/>
         </w:rPr>
-        <w:t>Merge và rebase</w:t>
+        <w:drawing>
+          <wp:inline distT="0" distB="0" distL="0" distR="0" wp14:anchorId="666D3069" wp14:editId="05E721A3">
+            <wp:extent cx="2715004" cy="1657581"/>
+            <wp:effectExtent l="0" t="0" r="9525" b="0"/>
+            <wp:docPr id="1254758722" name="Picture 1" descr="A screenshot of a computer&#10;&#10;Description automatically generated"/>
+            <wp:cNvGraphicFramePr>
+              <a:graphicFrameLocks xmlns:a="http://schemas.openxmlformats.org/drawingml/2006/main" noChangeAspect="1"/>
+            </wp:cNvGraphicFramePr>
+            <a:graphic xmlns:a="http://schemas.openxmlformats.org/drawingml/2006/main">
+              <a:graphicData uri="http://schemas.openxmlformats.org/drawingml/2006/picture">
+                <pic:pic xmlns:pic="http://schemas.openxmlformats.org/drawingml/2006/picture">
+                  <pic:nvPicPr>
+                    <pic:cNvPr id="1254758722" name="Picture 1" descr="A screenshot of a computer&#10;&#10;Description automatically generated"/>
+                    <pic:cNvPicPr/>
+                  </pic:nvPicPr>
+                  <pic:blipFill>
+                    <a:blip r:embed="rId6"/>
+                    <a:stretch>
+                      <a:fillRect/>
+                    </a:stretch>
+                  </pic:blipFill>
+                  <pic:spPr>
+                    <a:xfrm>
+                      <a:off x="0" y="0"/>
+                      <a:ext cx="2715004" cy="1657581"/>
+                    </a:xfrm>
+                    <a:prstGeom prst="rect">
+                      <a:avLst/>
+                    </a:prstGeom>
+                  </pic:spPr>
+                </pic:pic>
+              </a:graphicData>
+            </a:graphic>
+          </wp:inline>
+        </w:drawing>
+      </w:r>
+    </w:p>
+    <w:p>
+      <w:pPr>
+        <w:pStyle w:val="ListParagraph"/>
+        <w:numPr>
+          <w:ilvl w:val="0"/>
+          <w:numId w:val="25"/>
+        </w:numPr>
+        <w:rPr>
+          <w:rFonts w:ascii="Times New Roman" w:hAnsi="Times New Roman" w:cs="Times New Roman"/>
+          <w:sz w:val="28"/>
+          <w:szCs w:val="28"/>
+        </w:rPr>
+      </w:pPr>
+      <w:r>
+        <w:rPr>
+          <w:rFonts w:ascii="Times New Roman" w:hAnsi="Times New Roman" w:cs="Times New Roman"/>
+          <w:sz w:val="28"/>
+          <w:szCs w:val="28"/>
+        </w:rPr>
+        <w:t>Mixed reset:</w:t>
+      </w:r>
+    </w:p>
+    <w:p>
+      <w:pPr>
+        <w:pStyle w:val="ListParagraph"/>
+        <w:ind w:left="1080"/>
+        <w:rPr>
+          <w:rFonts w:ascii="Times New Roman" w:hAnsi="Times New Roman" w:cs="Times New Roman"/>
+          <w:sz w:val="28"/>
+          <w:szCs w:val="28"/>
+        </w:rPr>
+      </w:pPr>
+      <w:r>
+        <w:rPr>
+          <w:rFonts w:ascii="Times New Roman" w:hAnsi="Times New Roman" w:cs="Times New Roman"/>
+          <w:sz w:val="28"/>
+          <w:szCs w:val="28"/>
+        </w:rPr>
+        <w:lastRenderedPageBreak/>
+        <w:drawing>
+          <wp:inline distT="0" distB="0" distL="0" distR="0" wp14:anchorId="7CA62EF7" wp14:editId="0E64BDAF">
+            <wp:extent cx="5401429" cy="3515216"/>
+            <wp:effectExtent l="0" t="0" r="8890" b="9525"/>
+            <wp:docPr id="1255176439" name="Picture 1" descr="A computer screen shot of a program&#10;&#10;Description automatically generated"/>
+            <wp:cNvGraphicFramePr>
+              <a:graphicFrameLocks xmlns:a="http://schemas.openxmlformats.org/drawingml/2006/main" noChangeAspect="1"/>
+            </wp:cNvGraphicFramePr>
+            <a:graphic xmlns:a="http://schemas.openxmlformats.org/drawingml/2006/main">
+              <a:graphicData uri="http://schemas.openxmlformats.org/drawingml/2006/picture">
+                <pic:pic xmlns:pic="http://schemas.openxmlformats.org/drawingml/2006/picture">
+                  <pic:nvPicPr>
+                    <pic:cNvPr id="1255176439" name="Picture 1" descr="A computer screen shot of a program&#10;&#10;Description automatically generated"/>
+                    <pic:cNvPicPr/>
+                  </pic:nvPicPr>
+                  <pic:blipFill>
+                    <a:blip r:embed="rId7"/>
+                    <a:stretch>
+                      <a:fillRect/>
+                    </a:stretch>
+                  </pic:blipFill>
+                  <pic:spPr>
+                    <a:xfrm>
+                      <a:off x="0" y="0"/>
+                      <a:ext cx="5401429" cy="3515216"/>
+                    </a:xfrm>
+                    <a:prstGeom prst="rect">
+                      <a:avLst/>
+                    </a:prstGeom>
+                  </pic:spPr>
+                </pic:pic>
+              </a:graphicData>
+            </a:graphic>
+          </wp:inline>
+        </w:drawing>
+      </w:r>
+    </w:p>
+    <w:p>
+      <w:pPr>
+        <w:pStyle w:val="ListParagraph"/>
+        <w:ind w:left="1080"/>
+        <w:rPr>
+          <w:rFonts w:ascii="Times New Roman" w:hAnsi="Times New Roman" w:cs="Times New Roman"/>
+          <w:sz w:val="28"/>
+          <w:szCs w:val="28"/>
+        </w:rPr>
+      </w:pPr>
+      <w:r>
+        <w:rPr>
+          <w:rFonts w:ascii="Times New Roman" w:hAnsi="Times New Roman" w:cs="Times New Roman"/>
+          <w:sz w:val="28"/>
+          <w:szCs w:val="28"/>
+        </w:rPr>
+        <w:drawing>
+          <wp:inline distT="0" distB="0" distL="0" distR="0" wp14:anchorId="661800E7" wp14:editId="41E78EE9">
+            <wp:extent cx="2372056" cy="1962424"/>
+            <wp:effectExtent l="0" t="0" r="9525" b="0"/>
+            <wp:docPr id="1605268721" name="Picture 1" descr="A screenshot of a computer&#10;&#10;Description automatically generated"/>
+            <wp:cNvGraphicFramePr>
+              <a:graphicFrameLocks xmlns:a="http://schemas.openxmlformats.org/drawingml/2006/main" noChangeAspect="1"/>
+            </wp:cNvGraphicFramePr>
+            <a:graphic xmlns:a="http://schemas.openxmlformats.org/drawingml/2006/main">
+              <a:graphicData uri="http://schemas.openxmlformats.org/drawingml/2006/picture">
+                <pic:pic xmlns:pic="http://schemas.openxmlformats.org/drawingml/2006/picture">
+                  <pic:nvPicPr>
+                    <pic:cNvPr id="1605268721" name="Picture 1" descr="A screenshot of a computer&#10;&#10;Description automatically generated"/>
+                    <pic:cNvPicPr/>
+                  </pic:nvPicPr>
+                  <pic:blipFill>
+                    <a:blip r:embed="rId8"/>
+                    <a:stretch>
+                      <a:fillRect/>
+                    </a:stretch>
+                  </pic:blipFill>
+                  <pic:spPr>
+                    <a:xfrm>
+                      <a:off x="0" y="0"/>
+                      <a:ext cx="2372056" cy="1962424"/>
+                    </a:xfrm>
+                    <a:prstGeom prst="rect">
+                      <a:avLst/>
+                    </a:prstGeom>
+                  </pic:spPr>
+                </pic:pic>
+              </a:graphicData>
+            </a:graphic>
+          </wp:inline>
+        </w:drawing>
+      </w:r>
+    </w:p>
+    <w:p>
+      <w:pPr>
+        <w:pStyle w:val="ListParagraph"/>
+        <w:numPr>
+          <w:ilvl w:val="0"/>
+          <w:numId w:val="25"/>
+        </w:numPr>
+        <w:rPr>
+          <w:rFonts w:ascii="Times New Roman" w:hAnsi="Times New Roman" w:cs="Times New Roman"/>
+          <w:sz w:val="28"/>
+          <w:szCs w:val="28"/>
+        </w:rPr>
+      </w:pPr>
+      <w:r>
+        <w:rPr>
+          <w:rFonts w:ascii="Times New Roman" w:hAnsi="Times New Roman" w:cs="Times New Roman"/>
+          <w:sz w:val="28"/>
+          <w:szCs w:val="28"/>
+        </w:rPr>
+        <w:t>Hard reset:</w:t>
+      </w:r>
+    </w:p>
+    <w:p>
+      <w:pPr>
+        <w:pStyle w:val="ListParagraph"/>
+        <w:ind w:left="1080"/>
+        <w:rPr>
+          <w:rFonts w:ascii="Times New Roman" w:hAnsi="Times New Roman" w:cs="Times New Roman"/>
+          <w:sz w:val="28"/>
+          <w:szCs w:val="28"/>
+        </w:rPr>
+      </w:pPr>
+      <w:r>
+        <w:rPr>
+          <w:rFonts w:ascii="Times New Roman" w:hAnsi="Times New Roman" w:cs="Times New Roman"/>
+          <w:sz w:val="28"/>
+          <w:szCs w:val="28"/>
+        </w:rPr>
+        <w:lastRenderedPageBreak/>
+        <w:drawing>
+          <wp:inline distT="0" distB="0" distL="0" distR="0" wp14:anchorId="036B8FB9" wp14:editId="507564C7">
+            <wp:extent cx="4763165" cy="3486637"/>
+            <wp:effectExtent l="0" t="0" r="0" b="0"/>
+            <wp:docPr id="1518493911" name="Picture 1" descr="A screen shot of a computer program&#10;&#10;Description automatically generated"/>
+            <wp:cNvGraphicFramePr>
+              <a:graphicFrameLocks xmlns:a="http://schemas.openxmlformats.org/drawingml/2006/main" noChangeAspect="1"/>
+            </wp:cNvGraphicFramePr>
+            <a:graphic xmlns:a="http://schemas.openxmlformats.org/drawingml/2006/main">
+              <a:graphicData uri="http://schemas.openxmlformats.org/drawingml/2006/picture">
+                <pic:pic xmlns:pic="http://schemas.openxmlformats.org/drawingml/2006/picture">
+                  <pic:nvPicPr>
+                    <pic:cNvPr id="1518493911" name="Picture 1" descr="A screen shot of a computer program&#10;&#10;Description automatically generated"/>
+                    <pic:cNvPicPr/>
+                  </pic:nvPicPr>
+                  <pic:blipFill>
+                    <a:blip r:embed="rId9"/>
+                    <a:stretch>
+                      <a:fillRect/>
+                    </a:stretch>
+                  </pic:blipFill>
+                  <pic:spPr>
+                    <a:xfrm>
+                      <a:off x="0" y="0"/>
+                      <a:ext cx="4763165" cy="3486637"/>
+                    </a:xfrm>
+                    <a:prstGeom prst="rect">
+                      <a:avLst/>
+                    </a:prstGeom>
+                  </pic:spPr>
+                </pic:pic>
+              </a:graphicData>
+            </a:graphic>
+          </wp:inline>
+        </w:drawing>
+      </w:r>
+    </w:p>
+    <w:p>
+      <w:pPr>
+        <w:pStyle w:val="ListParagraph"/>
+        <w:ind w:left="1080"/>
+        <w:rPr>
+          <w:rFonts w:ascii="Times New Roman" w:hAnsi="Times New Roman" w:cs="Times New Roman"/>
+          <w:sz w:val="28"/>
+          <w:szCs w:val="28"/>
+        </w:rPr>
+      </w:pPr>
+      <w:r>
+        <w:rPr>
+          <w:rFonts w:ascii="Times New Roman" w:hAnsi="Times New Roman" w:cs="Times New Roman"/>
+          <w:sz w:val="28"/>
+          <w:szCs w:val="28"/>
+        </w:rPr>
+        <w:drawing>
+          <wp:inline distT="0" distB="0" distL="0" distR="0" wp14:anchorId="55A835ED" wp14:editId="31299D71">
+            <wp:extent cx="2791215" cy="2810267"/>
+            <wp:effectExtent l="0" t="0" r="9525" b="0"/>
+            <wp:docPr id="1502905376" name="Picture 1" descr="A screenshot of a computer&#10;&#10;Description automatically generated"/>
+            <wp:cNvGraphicFramePr>
+              <a:graphicFrameLocks xmlns:a="http://schemas.openxmlformats.org/drawingml/2006/main" noChangeAspect="1"/>
+            </wp:cNvGraphicFramePr>
+            <a:graphic xmlns:a="http://schemas.openxmlformats.org/drawingml/2006/main">
+              <a:graphicData uri="http://schemas.openxmlformats.org/drawingml/2006/picture">
+                <pic:pic xmlns:pic="http://schemas.openxmlformats.org/drawingml/2006/picture">
+                  <pic:nvPicPr>
+                    <pic:cNvPr id="1502905376" name="Picture 1" descr="A screenshot of a computer&#10;&#10;Description automatically generated"/>
+                    <pic:cNvPicPr/>
+                  </pic:nvPicPr>
+                  <pic:blipFill>
+                    <a:blip r:embed="rId10"/>
+                    <a:stretch>
+                      <a:fillRect/>
+                    </a:stretch>
+                  </pic:blipFill>
+                  <pic:spPr>
+                    <a:xfrm>
+                      <a:off x="0" y="0"/>
+                      <a:ext cx="2791215" cy="2810267"/>
+                    </a:xfrm>
+                    <a:prstGeom prst="rect">
+                      <a:avLst/>
+                    </a:prstGeom>
+                  </pic:spPr>
+                </pic:pic>
+              </a:graphicData>
+            </a:graphic>
+          </wp:inline>
+        </w:drawing>
       </w:r>
     </w:p>
     <w:p>
@@ -154,7 +500,25 @@
           <w:sz w:val="28"/>
           <w:szCs w:val="28"/>
         </w:rPr>
-        <w:t>Phân biệt pull và fetch</w:t>
+        <w:t>Phân biệt</w:t>
+      </w:r>
+      <w:r>
+        <w:rPr>
+          <w:rFonts w:ascii="Times New Roman" w:hAnsi="Times New Roman" w:cs="Times New Roman"/>
+          <w:b/>
+          <w:bCs/>
+          <w:sz w:val="28"/>
+          <w:szCs w:val="28"/>
+        </w:rPr>
+        <w:t xml:space="preserve"> </w:t>
+      </w:r>
+      <w:r>
+        <w:rPr>
+          <w:rFonts w:ascii="Times New Roman" w:hAnsi="Times New Roman" w:cs="Times New Roman"/>
+          <w:sz w:val="28"/>
+          <w:szCs w:val="28"/>
+        </w:rPr>
+        <w:t>Merge và rebase</w:t>
       </w:r>
     </w:p>
     <w:p>
@@ -176,31 +540,7 @@
           <w:sz w:val="28"/>
           <w:szCs w:val="28"/>
         </w:rPr>
-        <w:t>Cherry pick d</w:t>
-      </w:r>
-      <w:r>
-        <w:rPr>
-          <w:rFonts w:ascii="Times New Roman" w:hAnsi="Times New Roman" w:cs="Times New Roman"/>
-          <w:sz w:val="28"/>
-          <w:szCs w:val="28"/>
-        </w:rPr>
-        <w:t>ù</w:t>
-      </w:r>
-      <w:r>
-        <w:rPr>
-          <w:rFonts w:ascii="Times New Roman" w:hAnsi="Times New Roman" w:cs="Times New Roman"/>
-          <w:sz w:val="28"/>
-          <w:szCs w:val="28"/>
-        </w:rPr>
-        <w:t>ng để làm gì?</w:t>
-      </w:r>
-      <w:r>
-        <w:rPr>
-          <w:rFonts w:ascii="Times New Roman" w:hAnsi="Times New Roman" w:cs="Times New Roman"/>
-          <w:sz w:val="28"/>
-          <w:szCs w:val="28"/>
-        </w:rPr>
-        <w:t xml:space="preserve"> Cách dùng như thế nào?</w:t>
+        <w:t>Phân biệt pull và fetch</w:t>
       </w:r>
     </w:p>
     <w:p>
@@ -222,7 +562,31 @@
           <w:sz w:val="28"/>
           <w:szCs w:val="28"/>
         </w:rPr>
-        <w:t>Hướng dẫn sử dụng stash</w:t>
+        <w:t>Cherry pick d</w:t>
+      </w:r>
+      <w:r>
+        <w:rPr>
+          <w:rFonts w:ascii="Times New Roman" w:hAnsi="Times New Roman" w:cs="Times New Roman"/>
+          <w:sz w:val="28"/>
+          <w:szCs w:val="28"/>
+        </w:rPr>
+        <w:t>ù</w:t>
+      </w:r>
+      <w:r>
+        <w:rPr>
+          <w:rFonts w:ascii="Times New Roman" w:hAnsi="Times New Roman" w:cs="Times New Roman"/>
+          <w:sz w:val="28"/>
+          <w:szCs w:val="28"/>
+        </w:rPr>
+        <w:t>ng để làm gì?</w:t>
+      </w:r>
+      <w:r>
+        <w:rPr>
+          <w:rFonts w:ascii="Times New Roman" w:hAnsi="Times New Roman" w:cs="Times New Roman"/>
+          <w:sz w:val="28"/>
+          <w:szCs w:val="28"/>
+        </w:rPr>
+        <w:t xml:space="preserve"> Cách dùng như thế nào?</w:t>
       </w:r>
     </w:p>
     <w:p>
@@ -244,6 +608,28 @@
           <w:sz w:val="28"/>
           <w:szCs w:val="28"/>
         </w:rPr>
+        <w:t>Hướng dẫn sử dụng stash</w:t>
+      </w:r>
+    </w:p>
+    <w:p>
+      <w:pPr>
+        <w:pStyle w:val="ListParagraph"/>
+        <w:numPr>
+          <w:ilvl w:val="0"/>
+          <w:numId w:val="1"/>
+        </w:numPr>
+        <w:rPr>
+          <w:rFonts w:ascii="Times New Roman" w:hAnsi="Times New Roman" w:cs="Times New Roman"/>
+          <w:sz w:val="28"/>
+          <w:szCs w:val="28"/>
+        </w:rPr>
+      </w:pPr>
+      <w:r>
+        <w:rPr>
+          <w:rFonts w:ascii="Times New Roman" w:hAnsi="Times New Roman" w:cs="Times New Roman"/>
+          <w:sz w:val="28"/>
+          <w:szCs w:val="28"/>
+        </w:rPr>
         <w:t>Git tag dung để làm gì? Cách dùng như thế nào?</w:t>
       </w:r>
     </w:p>
@@ -260,6 +646,7 @@
         <w:rPr>
           <w:noProof/>
         </w:rPr>
+        <w:lastRenderedPageBreak/>
         <w:drawing>
           <wp:inline distT="0" distB="0" distL="0" distR="0" wp14:anchorId="04B71D1F" wp14:editId="7FE4E122">
             <wp:extent cx="5886450" cy="3495675"/>
@@ -276,7 +663,7 @@
                     <pic:cNvPicPr/>
                   </pic:nvPicPr>
                   <pic:blipFill>
-                    <a:blip r:embed="rId5"/>
+                    <a:blip r:embed="rId11"/>
                     <a:stretch>
                       <a:fillRect/>
                     </a:stretch>
@@ -2496,6 +2883,118 @@
     </w:lvl>
   </w:abstractNum>
   <w:abstractNum w:abstractNumId="18" w15:restartNumberingAfterBreak="0">
+    <w:nsid w:val="4A4746F8"/>
+    <w:multiLevelType w:val="hybridMultilevel"/>
+    <w:tmpl w:val="2562A936"/>
+    <w:lvl w:ilvl="0" w:tplc="08145FCA">
+      <w:numFmt w:val="bullet"/>
+      <w:lvlText w:val="-"/>
+      <w:lvlJc w:val="left"/>
+      <w:pPr>
+        <w:ind w:left="1080" w:hanging="360"/>
+      </w:pPr>
+      <w:rPr>
+        <w:rFonts w:ascii="Times New Roman" w:eastAsiaTheme="minorHAnsi" w:hAnsi="Times New Roman" w:cs="Times New Roman" w:hint="default"/>
+      </w:rPr>
+    </w:lvl>
+    <w:lvl w:ilvl="1" w:tplc="04090003" w:tentative="1">
+      <w:start w:val="1"/>
+      <w:numFmt w:val="bullet"/>
+      <w:lvlText w:val="o"/>
+      <w:lvlJc w:val="left"/>
+      <w:pPr>
+        <w:ind w:left="1800" w:hanging="360"/>
+      </w:pPr>
+      <w:rPr>
+        <w:rFonts w:ascii="Courier New" w:hAnsi="Courier New" w:cs="Courier New" w:hint="default"/>
+      </w:rPr>
+    </w:lvl>
+    <w:lvl w:ilvl="2" w:tplc="04090005" w:tentative="1">
+      <w:start w:val="1"/>
+      <w:numFmt w:val="bullet"/>
+      <w:lvlText w:val=""/>
+      <w:lvlJc w:val="left"/>
+      <w:pPr>
+        <w:ind w:left="2520" w:hanging="360"/>
+      </w:pPr>
+      <w:rPr>
+        <w:rFonts w:ascii="Wingdings" w:hAnsi="Wingdings" w:hint="default"/>
+      </w:rPr>
+    </w:lvl>
+    <w:lvl w:ilvl="3" w:tplc="04090001" w:tentative="1">
+      <w:start w:val="1"/>
+      <w:numFmt w:val="bullet"/>
+      <w:lvlText w:val=""/>
+      <w:lvlJc w:val="left"/>
+      <w:pPr>
+        <w:ind w:left="3240" w:hanging="360"/>
+      </w:pPr>
+      <w:rPr>
+        <w:rFonts w:ascii="Symbol" w:hAnsi="Symbol" w:hint="default"/>
+      </w:rPr>
+    </w:lvl>
+    <w:lvl w:ilvl="4" w:tplc="04090003" w:tentative="1">
+      <w:start w:val="1"/>
+      <w:numFmt w:val="bullet"/>
+      <w:lvlText w:val="o"/>
+      <w:lvlJc w:val="left"/>
+      <w:pPr>
+        <w:ind w:left="3960" w:hanging="360"/>
+      </w:pPr>
+      <w:rPr>
+        <w:rFonts w:ascii="Courier New" w:hAnsi="Courier New" w:cs="Courier New" w:hint="default"/>
+      </w:rPr>
+    </w:lvl>
+    <w:lvl w:ilvl="5" w:tplc="04090005" w:tentative="1">
+      <w:start w:val="1"/>
+      <w:numFmt w:val="bullet"/>
+      <w:lvlText w:val=""/>
+      <w:lvlJc w:val="left"/>
+      <w:pPr>
+        <w:ind w:left="4680" w:hanging="360"/>
+      </w:pPr>
+      <w:rPr>
+        <w:rFonts w:ascii="Wingdings" w:hAnsi="Wingdings" w:hint="default"/>
+      </w:rPr>
+    </w:lvl>
+    <w:lvl w:ilvl="6" w:tplc="04090001" w:tentative="1">
+      <w:start w:val="1"/>
+      <w:numFmt w:val="bullet"/>
+      <w:lvlText w:val=""/>
+      <w:lvlJc w:val="left"/>
+      <w:pPr>
+        <w:ind w:left="5400" w:hanging="360"/>
+      </w:pPr>
+      <w:rPr>
+        <w:rFonts w:ascii="Symbol" w:hAnsi="Symbol" w:hint="default"/>
+      </w:rPr>
+    </w:lvl>
+    <w:lvl w:ilvl="7" w:tplc="04090003" w:tentative="1">
+      <w:start w:val="1"/>
+      <w:numFmt w:val="bullet"/>
+      <w:lvlText w:val="o"/>
+      <w:lvlJc w:val="left"/>
+      <w:pPr>
+        <w:ind w:left="6120" w:hanging="360"/>
+      </w:pPr>
+      <w:rPr>
+        <w:rFonts w:ascii="Courier New" w:hAnsi="Courier New" w:cs="Courier New" w:hint="default"/>
+      </w:rPr>
+    </w:lvl>
+    <w:lvl w:ilvl="8" w:tplc="04090005" w:tentative="1">
+      <w:start w:val="1"/>
+      <w:numFmt w:val="bullet"/>
+      <w:lvlText w:val=""/>
+      <w:lvlJc w:val="left"/>
+      <w:pPr>
+        <w:ind w:left="6840" w:hanging="360"/>
+      </w:pPr>
+      <w:rPr>
+        <w:rFonts w:ascii="Wingdings" w:hAnsi="Wingdings" w:hint="default"/>
+      </w:rPr>
+    </w:lvl>
+  </w:abstractNum>
+  <w:abstractNum w:abstractNumId="19" w15:restartNumberingAfterBreak="0">
     <w:nsid w:val="4E45610D"/>
     <w:multiLevelType w:val="hybridMultilevel"/>
     <w:tmpl w:val="8AFC5FEE"/>
@@ -2607,7 +3106,7 @@
       </w:rPr>
     </w:lvl>
   </w:abstractNum>
-  <w:abstractNum w:abstractNumId="19" w15:restartNumberingAfterBreak="0">
+  <w:abstractNum w:abstractNumId="20" w15:restartNumberingAfterBreak="0">
     <w:nsid w:val="581026CC"/>
     <w:multiLevelType w:val="hybridMultilevel"/>
     <w:tmpl w:val="8B62AF4C"/>
@@ -2720,7 +3219,7 @@
       </w:rPr>
     </w:lvl>
   </w:abstractNum>
-  <w:abstractNum w:abstractNumId="20" w15:restartNumberingAfterBreak="0">
+  <w:abstractNum w:abstractNumId="21" w15:restartNumberingAfterBreak="0">
     <w:nsid w:val="5E0F2477"/>
     <w:multiLevelType w:val="multilevel"/>
     <w:tmpl w:val="221E55E4"/>
@@ -2869,7 +3368,7 @@
       </w:rPr>
     </w:lvl>
   </w:abstractNum>
-  <w:abstractNum w:abstractNumId="21" w15:restartNumberingAfterBreak="0">
+  <w:abstractNum w:abstractNumId="22" w15:restartNumberingAfterBreak="0">
     <w:nsid w:val="7A57358E"/>
     <w:multiLevelType w:val="multilevel"/>
     <w:tmpl w:val="B330DE74"/>
@@ -3018,7 +3517,7 @@
       </w:rPr>
     </w:lvl>
   </w:abstractNum>
-  <w:abstractNum w:abstractNumId="22" w15:restartNumberingAfterBreak="0">
+  <w:abstractNum w:abstractNumId="23" w15:restartNumberingAfterBreak="0">
     <w:nsid w:val="7C371BCA"/>
     <w:multiLevelType w:val="hybridMultilevel"/>
     <w:tmpl w:val="7898EE18"/>
@@ -3131,7 +3630,7 @@
       </w:rPr>
     </w:lvl>
   </w:abstractNum>
-  <w:abstractNum w:abstractNumId="23" w15:restartNumberingAfterBreak="0">
+  <w:abstractNum w:abstractNumId="24" w15:restartNumberingAfterBreak="0">
     <w:nsid w:val="7D7970EB"/>
     <w:multiLevelType w:val="hybridMultilevel"/>
     <w:tmpl w:val="F83EF5DC"/>
@@ -3221,7 +3720,7 @@
     </w:lvl>
   </w:abstractNum>
   <w:num w:numId="1" w16cid:durableId="1494180743">
-    <w:abstractNumId w:val="23"/>
+    <w:abstractNumId w:val="24"/>
   </w:num>
   <w:num w:numId="2" w16cid:durableId="869535664">
     <w:abstractNumId w:val="0"/>
@@ -3239,16 +3738,16 @@
     <w:abstractNumId w:val="5"/>
   </w:num>
   <w:num w:numId="7" w16cid:durableId="1492022925">
-    <w:abstractNumId w:val="20"/>
+    <w:abstractNumId w:val="21"/>
   </w:num>
   <w:num w:numId="8" w16cid:durableId="92475682">
     <w:abstractNumId w:val="6"/>
   </w:num>
   <w:num w:numId="9" w16cid:durableId="1428427106">
-    <w:abstractNumId w:val="21"/>
+    <w:abstractNumId w:val="22"/>
   </w:num>
   <w:num w:numId="10" w16cid:durableId="1961060685">
-    <w:abstractNumId w:val="22"/>
+    <w:abstractNumId w:val="23"/>
   </w:num>
   <w:num w:numId="11" w16cid:durableId="201019243">
     <w:abstractNumId w:val="2"/>
@@ -3257,7 +3756,7 @@
     <w:abstractNumId w:val="4"/>
   </w:num>
   <w:num w:numId="13" w16cid:durableId="1521580962">
-    <w:abstractNumId w:val="19"/>
+    <w:abstractNumId w:val="20"/>
   </w:num>
   <w:num w:numId="14" w16cid:durableId="478110281">
     <w:abstractNumId w:val="9"/>
@@ -3266,7 +3765,7 @@
     <w:abstractNumId w:val="1"/>
   </w:num>
   <w:num w:numId="16" w16cid:durableId="548032682">
-    <w:abstractNumId w:val="18"/>
+    <w:abstractNumId w:val="19"/>
   </w:num>
   <w:num w:numId="17" w16cid:durableId="1148789640">
     <w:abstractNumId w:val="11"/>
@@ -3291,6 +3790,9 @@
   </w:num>
   <w:num w:numId="24" w16cid:durableId="1073626782">
     <w:abstractNumId w:val="12"/>
+  </w:num>
+  <w:num w:numId="25" w16cid:durableId="1565531751">
+    <w:abstractNumId w:val="18"/>
   </w:num>
 </w:numbering>
 </file>

</xml_diff>